<commit_message>
informe hasta el 6 chequeado
</commit_message>
<xml_diff>
--- a/Informe.docx
+++ b/Informe.docx
@@ -66,46 +66,24 @@
     <w:p>
       <w:pPr>
         <w:pStyle w:val="Ttulo"/>
-        <w:rPr>
-          <w:lang w:val="en-US"/>
-        </w:rPr>
-      </w:pPr>
-      <w:r>
-        <w:rPr>
-          <w:lang w:val="en-US"/>
-        </w:rPr>
+      </w:pPr>
+      <w:r>
         <w:t>Informe Final Shopping</w:t>
       </w:r>
       <w:r>
-        <w:rPr>
-          <w:lang w:val="en-US"/>
-        </w:rPr>
         <w:tab/>
-      </w:r>
-      <w:r>
-        <w:rPr>
-          <w:lang w:val="en-US"/>
-        </w:rPr>
-        <w:t xml:space="preserve">- </w:t>
-      </w:r>
-      <w:r>
-        <w:rPr>
-          <w:lang w:val="en-US"/>
-        </w:rPr>
-        <w:t>Tomás Pinolini</w:t>
+        <w:t>- Tomás Pinolini</w:t>
       </w:r>
     </w:p>
     <w:p>
       <w:pPr>
         <w:rPr>
           <w:u w:val="single"/>
-          <w:lang w:val="en-US"/>
         </w:rPr>
       </w:pPr>
       <w:r>
         <w:rPr>
           <w:u w:val="single"/>
-          <w:lang w:val="en-US"/>
         </w:rPr>
         <w:br w:type="page"/>
       </w:r>
@@ -715,7 +693,7 @@
         <w:rPr>
           <w:lang w:eastAsia="es-AR"/>
         </w:rPr>
-        <w:t>El administrador crea, edita y elimina novedades dirigidas a los clientes del shopping.</w:t>
+        <w:t>El administrador crea novedades dirigidas a los clientes del shopping.</w:t>
       </w:r>
     </w:p>
     <w:p>
@@ -863,31 +841,26 @@
     <w:p>
       <w:pPr>
         <w:rPr>
-          <w:b/>
-          <w:bCs/>
-          <w:lang w:eastAsia="es-AR"/>
-        </w:rPr>
-      </w:pPr>
-      <w:r>
-        <w:rPr>
-          <w:b/>
-          <w:bCs/>
-          <w:lang w:eastAsia="es-AR"/>
-        </w:rPr>
-        <w:t>Requerimientos Funcionales para los Clientes:</w:t>
-      </w:r>
-    </w:p>
-    <w:p>
-      <w:pPr>
-        <w:rPr>
-          <w:lang w:eastAsia="es-AR"/>
-        </w:rPr>
-      </w:pPr>
-      <w:r>
-        <w:rPr>
-          <w:lang w:eastAsia="es-AR"/>
-        </w:rPr>
-        <w:t>R09: Registro en el Sistema:</w:t>
+          <w:lang w:eastAsia="es-AR"/>
+        </w:rPr>
+      </w:pPr>
+      <w:r>
+        <w:rPr>
+          <w:lang w:eastAsia="es-AR"/>
+        </w:rPr>
+        <w:t>R</w:t>
+      </w:r>
+      <w:r>
+        <w:rPr>
+          <w:lang w:eastAsia="es-AR"/>
+        </w:rPr>
+        <w:t>09</w:t>
+      </w:r>
+      <w:r>
+        <w:rPr>
+          <w:lang w:eastAsia="es-AR"/>
+        </w:rPr>
+        <w:t>: Visualización de Novedades:</w:t>
       </w:r>
     </w:p>
     <w:p>
@@ -905,20 +878,61 @@
         <w:rPr>
           <w:lang w:eastAsia="es-AR"/>
         </w:rPr>
-        <w:t>Los clientes se registran en el sistema para acceder a las ofertas del shopping.</w:t>
-      </w:r>
-    </w:p>
-    <w:p>
-      <w:pPr>
-        <w:rPr>
-          <w:lang w:eastAsia="es-AR"/>
-        </w:rPr>
-      </w:pPr>
-      <w:r>
-        <w:rPr>
-          <w:lang w:eastAsia="es-AR"/>
-        </w:rPr>
-        <w:t>R10: Búsqueda de Descuentos:</w:t>
+        <w:t xml:space="preserve">Los </w:t>
+      </w:r>
+      <w:r>
+        <w:rPr>
+          <w:lang w:eastAsia="es-AR"/>
+        </w:rPr>
+        <w:t xml:space="preserve">dueños </w:t>
+      </w:r>
+      <w:r>
+        <w:rPr>
+          <w:lang w:eastAsia="es-AR"/>
+        </w:rPr>
+        <w:t>acceden y visualizan las novedades publicadas por el administrador del shopping.</w:t>
+      </w:r>
+    </w:p>
+    <w:p>
+      <w:pPr>
+        <w:rPr>
+          <w:b/>
+          <w:bCs/>
+          <w:lang w:eastAsia="es-AR"/>
+        </w:rPr>
+      </w:pPr>
+      <w:r>
+        <w:rPr>
+          <w:b/>
+          <w:bCs/>
+          <w:lang w:eastAsia="es-AR"/>
+        </w:rPr>
+        <w:t>Requerimientos Funcionales para los Clientes:</w:t>
+      </w:r>
+    </w:p>
+    <w:p>
+      <w:pPr>
+        <w:rPr>
+          <w:lang w:eastAsia="es-AR"/>
+        </w:rPr>
+      </w:pPr>
+      <w:r>
+        <w:rPr>
+          <w:lang w:eastAsia="es-AR"/>
+        </w:rPr>
+        <w:t>R</w:t>
+      </w:r>
+      <w:r>
+        <w:rPr>
+          <w:lang w:eastAsia="es-AR"/>
+        </w:rPr>
+        <w:t>10</w:t>
+      </w:r>
+      <w:r>
+        <w:rPr>
+          <w:lang w:eastAsia="es-AR"/>
+        </w:rPr>
+        <w:t>: Registro en el Sistema:</w:t>
       </w:r>
     </w:p>
     <w:p>
@@ -936,20 +950,32 @@
         <w:rPr>
           <w:lang w:eastAsia="es-AR"/>
         </w:rPr>
-        <w:t>Los clientes buscan y filtran descuentos según sus preferencias y necesidades.</w:t>
-      </w:r>
-    </w:p>
-    <w:p>
-      <w:pPr>
-        <w:rPr>
-          <w:lang w:eastAsia="es-AR"/>
-        </w:rPr>
-      </w:pPr>
-      <w:r>
-        <w:rPr>
-          <w:lang w:eastAsia="es-AR"/>
-        </w:rPr>
-        <w:t>R11: Uso de Descuentos:</w:t>
+        <w:t>Los clientes se registran en el sistema para acceder a las ofertas del shopping.</w:t>
+      </w:r>
+    </w:p>
+    <w:p>
+      <w:pPr>
+        <w:rPr>
+          <w:lang w:eastAsia="es-AR"/>
+        </w:rPr>
+      </w:pPr>
+      <w:r>
+        <w:rPr>
+          <w:lang w:eastAsia="es-AR"/>
+        </w:rPr>
+        <w:t>R1</w:t>
+      </w:r>
+      <w:r>
+        <w:rPr>
+          <w:lang w:eastAsia="es-AR"/>
+        </w:rPr>
+        <w:t>1</w:t>
+      </w:r>
+      <w:r>
+        <w:rPr>
+          <w:lang w:eastAsia="es-AR"/>
+        </w:rPr>
+        <w:t>: Búsqueda de Descuentos:</w:t>
       </w:r>
     </w:p>
     <w:p>
@@ -967,20 +993,32 @@
         <w:rPr>
           <w:lang w:eastAsia="es-AR"/>
         </w:rPr>
-        <w:t>Los clientes registrados usan los descuentos disponibles en los locales del shopping.</w:t>
-      </w:r>
-    </w:p>
-    <w:p>
-      <w:pPr>
-        <w:rPr>
-          <w:lang w:eastAsia="es-AR"/>
-        </w:rPr>
-      </w:pPr>
-      <w:r>
-        <w:rPr>
-          <w:lang w:eastAsia="es-AR"/>
-        </w:rPr>
-        <w:t>R12: Visualización de Novedades:</w:t>
+        <w:t>Los clientes buscan y filtran descuentos según sus preferencias y necesidades.</w:t>
+      </w:r>
+    </w:p>
+    <w:p>
+      <w:pPr>
+        <w:rPr>
+          <w:lang w:eastAsia="es-AR"/>
+        </w:rPr>
+      </w:pPr>
+      <w:r>
+        <w:rPr>
+          <w:lang w:eastAsia="es-AR"/>
+        </w:rPr>
+        <w:t>R1</w:t>
+      </w:r>
+      <w:r>
+        <w:rPr>
+          <w:lang w:eastAsia="es-AR"/>
+        </w:rPr>
+        <w:t>2</w:t>
+      </w:r>
+      <w:r>
+        <w:rPr>
+          <w:lang w:eastAsia="es-AR"/>
+        </w:rPr>
+        <w:t>: Uso de Descuentos:</w:t>
       </w:r>
     </w:p>
     <w:p>
@@ -998,6 +1036,49 @@
         <w:rPr>
           <w:lang w:eastAsia="es-AR"/>
         </w:rPr>
+        <w:t>Los clientes registrados usan los descuentos disponibles en los locales del shopping.</w:t>
+      </w:r>
+    </w:p>
+    <w:p>
+      <w:pPr>
+        <w:rPr>
+          <w:lang w:eastAsia="es-AR"/>
+        </w:rPr>
+      </w:pPr>
+      <w:r>
+        <w:rPr>
+          <w:lang w:eastAsia="es-AR"/>
+        </w:rPr>
+        <w:t>R1</w:t>
+      </w:r>
+      <w:r>
+        <w:rPr>
+          <w:lang w:eastAsia="es-AR"/>
+        </w:rPr>
+        <w:t>3</w:t>
+      </w:r>
+      <w:r>
+        <w:rPr>
+          <w:lang w:eastAsia="es-AR"/>
+        </w:rPr>
+        <w:t>: Visualización de Novedades:</w:t>
+      </w:r>
+    </w:p>
+    <w:p>
+      <w:pPr>
+        <w:pStyle w:val="Prrafodelista"/>
+        <w:numPr>
+          <w:ilvl w:val="0"/>
+          <w:numId w:val="33"/>
+        </w:numPr>
+        <w:rPr>
+          <w:lang w:eastAsia="es-AR"/>
+        </w:rPr>
+      </w:pPr>
+      <w:r>
+        <w:rPr>
+          <w:lang w:eastAsia="es-AR"/>
+        </w:rPr>
         <w:t>Los clientes acceden y visualizan las novedades publicadas por el administrador del shopping.</w:t>
       </w:r>
     </w:p>
@@ -1028,7 +1109,19 @@
         <w:rPr>
           <w:lang w:eastAsia="es-AR"/>
         </w:rPr>
-        <w:t>R13: Visualización de Promociones:</w:t>
+        <w:t>R1</w:t>
+      </w:r>
+      <w:r>
+        <w:rPr>
+          <w:lang w:eastAsia="es-AR"/>
+        </w:rPr>
+        <w:t>4</w:t>
+      </w:r>
+      <w:r>
+        <w:rPr>
+          <w:lang w:eastAsia="es-AR"/>
+        </w:rPr>
+        <w:t>: Visualización de Promociones:</w:t>
       </w:r>
     </w:p>
     <w:p>
@@ -1059,7 +1152,19 @@
         <w:rPr>
           <w:lang w:eastAsia="es-AR"/>
         </w:rPr>
-        <w:t>R14: Acceso al Email de Contacto:</w:t>
+        <w:t>R1</w:t>
+      </w:r>
+      <w:r>
+        <w:rPr>
+          <w:lang w:eastAsia="es-AR"/>
+        </w:rPr>
+        <w:t>5</w:t>
+      </w:r>
+      <w:r>
+        <w:rPr>
+          <w:lang w:eastAsia="es-AR"/>
+        </w:rPr>
+        <w:t>: Acceso al Email de Contacto:</w:t>
       </w:r>
     </w:p>
     <w:p>
@@ -1119,6 +1224,9 @@
     </w:p>
     <w:p>
       <w:r>
+        <w:rPr>
+          <w:noProof/>
+        </w:rPr>
         <w:drawing>
           <wp:inline distT="0" distB="0" distL="0" distR="0" wp14:anchorId="2E68F305" wp14:editId="5835E7BE">
             <wp:extent cx="5828334" cy="1676400"/>
@@ -1171,6 +1279,9 @@
     </w:p>
     <w:p>
       <w:r>
+        <w:rPr>
+          <w:noProof/>
+        </w:rPr>
         <w:drawing>
           <wp:inline distT="0" distB="0" distL="0" distR="0" wp14:anchorId="26421D4E" wp14:editId="6BEFEF91">
             <wp:extent cx="4176827" cy="5067300"/>
@@ -1216,6 +1327,9 @@
     </w:p>
     <w:p>
       <w:r>
+        <w:rPr>
+          <w:noProof/>
+        </w:rPr>
         <w:drawing>
           <wp:inline distT="0" distB="0" distL="0" distR="0" wp14:anchorId="2E61909B" wp14:editId="30302418">
             <wp:extent cx="3057952" cy="3743847"/>
@@ -1261,6 +1375,9 @@
     </w:p>
     <w:p>
       <w:r>
+        <w:rPr>
+          <w:noProof/>
+        </w:rPr>
         <w:drawing>
           <wp:inline distT="0" distB="0" distL="0" distR="0" wp14:anchorId="66D74267" wp14:editId="289E698B">
             <wp:extent cx="2260463" cy="3857625"/>
@@ -1333,7 +1450,16 @@
     </w:p>
     <w:p>
       <w:r>
-        <w:t>El usuario sentirá que está en el lugar indicado, ya que, la gráfica utilizada, la redacción de los textos e incluso el nombre de la URL, serán acordes a la temática y al objetivo principal de la página.</w:t>
+        <w:t xml:space="preserve">El usuario sentirá que está en el lugar indicado, ya que, la gráfica utilizada, la redacción de los textos e incluso el </w:t>
+      </w:r>
+      <w:r>
+        <w:rPr>
+          <w:u w:val="single"/>
+        </w:rPr>
+        <w:t>nombre</w:t>
+      </w:r>
+      <w:r>
+        <w:t xml:space="preserve"> de la URL, serán acordes a la temática y al objetivo principal de la página.</w:t>
       </w:r>
     </w:p>
     <w:p/>
@@ -6511,7 +6637,7 @@
   <w:style w:type="paragraph" w:default="1" w:styleId="Normal">
     <w:name w:val="Normal"/>
     <w:qFormat/>
-    <w:rsid w:val="006963F5"/>
+    <w:rsid w:val="0058559B"/>
   </w:style>
   <w:style w:type="paragraph" w:styleId="Ttulo1">
     <w:name w:val="heading 1"/>

</xml_diff>